<commit_message>
ajuste para rodar 20 vezes cada ordenação
</commit_message>
<xml_diff>
--- a/Resumo do experimento.docx
+++ b/Resumo do experimento.docx
@@ -9,6 +9,9 @@
     </w:p>
     <w:p/>
     <w:p>
+      <w:pPr>
+        <w:jc w:val="both"/>
+      </w:pPr>
       <w:r>
         <w:t xml:space="preserve">Nesse trabalho foi desenvolvido um programa para ler 10 arquivos e usar 10 threads para montar um vetor resultando não ordenado, que vai ser dado como entrada em uma versão paralela do merge </w:t>
       </w:r>
@@ -18,7 +21,19 @@
       </w:r>
       <w:proofErr w:type="spellEnd"/>
       <w:r>
-        <w:t xml:space="preserve">, foi avaliado o tempo em milissegundos do algoritmo variando a quantidade de threads e o tamanho dos arquivos, na variação de threads foram usados como quantidade 1, 2, 4, 6, 8, 10, 12, 14, 16, 18, 20, 40, 80, 160, 320 e como tamanho dos arquivos foram usados as quantidade 1000, 5000, 10000 e 100000 para cada arquivo, foi utilizado como ambiente para o desenvolvimento do trabalho o sistema MAC OS Mojave versão 10.14.6 8GB de memória e processador Intel core i5 1,8GHz e como IDE de desenvolvimento foi utilizado o </w:t>
+        <w:t>, foi avaliado o tempo em milissegundos do algoritmo variando a quantidade de threads e o tamanho dos arquivos, na variação de threads foram usados como quantidade 1, 2, 4, 6, 8, 10, 12, 14, 16, 18, 20, 40, 80, 160, 320 e como tamanho dos arquivos foram usados as quantidade 1000, 5000, 10000 e 100000 para cada arquivo</w:t>
+      </w:r>
+      <w:r>
+        <w:t>, para o experimento foi rodado 30 vezes a ordenação para cada entrada</w:t>
+      </w:r>
+      <w:r>
+        <w:t>, foi utilizado como ambiente para o desenvolvimento</w:t>
+      </w:r>
+      <w:r>
+        <w:t xml:space="preserve"> e execução</w:t>
+      </w:r>
+      <w:r>
+        <w:t xml:space="preserve"> do trabalho o sistema MAC OS Mojave versão 10.14.6 8GB de memória e processador Intel core i5 1,8GHz e como IDE de desenvolvimento foi utilizado o </w:t>
       </w:r>
       <w:proofErr w:type="spellStart"/>
       <w:r>
@@ -52,6 +67,9 @@
       </w:r>
     </w:p>
     <w:p>
+      <w:pPr>
+        <w:jc w:val="both"/>
+      </w:pPr>
       <w:r>
         <w:t xml:space="preserve">Para a execução do programa tem que ser </w:t>
       </w:r>
@@ -78,13 +96,13 @@
           <w:noProof/>
         </w:rPr>
         <w:drawing>
-          <wp:inline distT="0" distB="0" distL="0" distR="0" wp14:anchorId="0BA3B7C1" wp14:editId="7AA32D12">
-            <wp:extent cx="5396230" cy="3461385"/>
-            <wp:effectExtent l="0" t="0" r="13970" b="18415"/>
+          <wp:inline distT="0" distB="0" distL="0" distR="0" wp14:anchorId="3FD9D4F9" wp14:editId="107A2EC5">
+            <wp:extent cx="5396230" cy="3310255"/>
+            <wp:effectExtent l="0" t="0" r="13970" b="17145"/>
             <wp:docPr id="1" name="Gráfico 1">
               <a:extLst xmlns:a="http://schemas.openxmlformats.org/drawingml/2006/main">
                 <a:ext uri="{FF2B5EF4-FFF2-40B4-BE49-F238E27FC236}">
-                  <a16:creationId xmlns:a16="http://schemas.microsoft.com/office/drawing/2014/main" id="{AFB28811-C552-D743-9831-59071A0D79AF}"/>
+                  <a16:creationId xmlns:a16="http://schemas.microsoft.com/office/drawing/2014/main" id="{2E371635-AE87-6446-B8D1-7119C12BAACC}"/>
                 </a:ext>
               </a:extLst>
             </wp:docPr>
@@ -107,13 +125,13 @@
         </w:rPr>
         <w:lastRenderedPageBreak/>
         <w:drawing>
-          <wp:inline distT="0" distB="0" distL="0" distR="0" wp14:anchorId="176298BA" wp14:editId="2D86C504">
-            <wp:extent cx="5396230" cy="3461385"/>
-            <wp:effectExtent l="0" t="0" r="13970" b="18415"/>
-            <wp:docPr id="2" name="Gráfico 2">
+          <wp:inline distT="0" distB="0" distL="0" distR="0" wp14:anchorId="333636A0" wp14:editId="18EBAF98">
+            <wp:extent cx="5396230" cy="3310255"/>
+            <wp:effectExtent l="0" t="0" r="13970" b="17145"/>
+            <wp:docPr id="6" name="Gráfico 6">
               <a:extLst xmlns:a="http://schemas.openxmlformats.org/drawingml/2006/main">
                 <a:ext uri="{FF2B5EF4-FFF2-40B4-BE49-F238E27FC236}">
-                  <a16:creationId xmlns:a16="http://schemas.microsoft.com/office/drawing/2014/main" id="{AFB28811-C552-D743-9831-59071A0D79AF}"/>
+                  <a16:creationId xmlns:a16="http://schemas.microsoft.com/office/drawing/2014/main" id="{2E371635-AE87-6446-B8D1-7119C12BAACC}"/>
                 </a:ext>
               </a:extLst>
             </wp:docPr>
@@ -135,13 +153,13 @@
           <w:noProof/>
         </w:rPr>
         <w:drawing>
-          <wp:inline distT="0" distB="0" distL="0" distR="0" wp14:anchorId="12DB11D9" wp14:editId="7DB1035F">
-            <wp:extent cx="5396230" cy="3461385"/>
-            <wp:effectExtent l="0" t="0" r="13970" b="18415"/>
-            <wp:docPr id="3" name="Gráfico 3">
+          <wp:inline distT="0" distB="0" distL="0" distR="0" wp14:anchorId="40CD5A54" wp14:editId="449D8DCA">
+            <wp:extent cx="5396230" cy="3310255"/>
+            <wp:effectExtent l="0" t="0" r="13970" b="17145"/>
+            <wp:docPr id="7" name="Gráfico 7">
               <a:extLst xmlns:a="http://schemas.openxmlformats.org/drawingml/2006/main">
                 <a:ext uri="{FF2B5EF4-FFF2-40B4-BE49-F238E27FC236}">
-                  <a16:creationId xmlns:a16="http://schemas.microsoft.com/office/drawing/2014/main" id="{AFB28811-C552-D743-9831-59071A0D79AF}"/>
+                  <a16:creationId xmlns:a16="http://schemas.microsoft.com/office/drawing/2014/main" id="{2E371635-AE87-6446-B8D1-7119C12BAACC}"/>
                 </a:ext>
               </a:extLst>
             </wp:docPr>
@@ -164,13 +182,13 @@
         </w:rPr>
         <w:lastRenderedPageBreak/>
         <w:drawing>
-          <wp:inline distT="0" distB="0" distL="0" distR="0" wp14:anchorId="300C82FD" wp14:editId="27F69216">
-            <wp:extent cx="5396230" cy="3461385"/>
-            <wp:effectExtent l="0" t="0" r="13970" b="18415"/>
-            <wp:docPr id="4" name="Gráfico 4">
+          <wp:inline distT="0" distB="0" distL="0" distR="0" wp14:anchorId="1E1D22E8" wp14:editId="164EB946">
+            <wp:extent cx="5396230" cy="3310255"/>
+            <wp:effectExtent l="0" t="0" r="13970" b="17145"/>
+            <wp:docPr id="8" name="Gráfico 8">
               <a:extLst xmlns:a="http://schemas.openxmlformats.org/drawingml/2006/main">
                 <a:ext uri="{FF2B5EF4-FFF2-40B4-BE49-F238E27FC236}">
-                  <a16:creationId xmlns:a16="http://schemas.microsoft.com/office/drawing/2014/main" id="{AFB28811-C552-D743-9831-59071A0D79AF}"/>
+                  <a16:creationId xmlns:a16="http://schemas.microsoft.com/office/drawing/2014/main" id="{2E371635-AE87-6446-B8D1-7119C12BAACC}"/>
                 </a:ext>
               </a:extLst>
             </wp:docPr>
@@ -187,12 +205,9 @@
     <w:p/>
     <w:p/>
     <w:p>
-      <w:r>
-        <w:t>Com esse gráficos podemos ver que com o aumento do número de threads ocorre</w:t>
-      </w:r>
-      <w:r>
-        <w:t xml:space="preserve"> o tempo começa a cair e a partir de uma certa quantidade de threads a gente ver o tempo crescendo vertiginosamente.</w:t>
-      </w:r>
+      <w:pPr>
+        <w:jc w:val="both"/>
+      </w:pPr>
       <w:bookmarkStart w:id="0" w:name="_GoBack"/>
       <w:bookmarkEnd w:id="0"/>
     </w:p>
@@ -325,6 +340,7 @@
     <w:lsdException w:name="HTML Sample" w:semiHidden="1" w:unhideWhenUsed="1"/>
     <w:lsdException w:name="HTML Typewriter" w:semiHidden="1" w:unhideWhenUsed="1"/>
     <w:lsdException w:name="HTML Variable" w:semiHidden="1" w:unhideWhenUsed="1"/>
+    <w:lsdException w:name="Normal Table" w:semiHidden="1" w:unhideWhenUsed="1"/>
     <w:lsdException w:name="annotation subject" w:semiHidden="1" w:unhideWhenUsed="1"/>
     <w:lsdException w:name="No List" w:semiHidden="1" w:unhideWhenUsed="1"/>
     <w:lsdException w:name="Outline List 1" w:semiHidden="1" w:unhideWhenUsed="1"/>
@@ -371,8 +387,10 @@
     <w:lsdException w:name="Table Subtle 2" w:semiHidden="1" w:unhideWhenUsed="1"/>
     <w:lsdException w:name="Table Web 1" w:semiHidden="1" w:unhideWhenUsed="1"/>
     <w:lsdException w:name="Table Web 2" w:semiHidden="1" w:unhideWhenUsed="1"/>
+    <w:lsdException w:name="Table Web 3" w:semiHidden="1" w:unhideWhenUsed="1"/>
     <w:lsdException w:name="Balloon Text" w:semiHidden="1" w:unhideWhenUsed="1"/>
     <w:lsdException w:name="Table Grid" w:uiPriority="39"/>
+    <w:lsdException w:name="Table Theme" w:semiHidden="1" w:unhideWhenUsed="1"/>
     <w:lsdException w:name="Placeholder Text" w:semiHidden="1"/>
     <w:lsdException w:name="No Spacing" w:uiPriority="1" w:qFormat="1"/>
     <w:lsdException w:name="Light Shading" w:uiPriority="60"/>
@@ -663,13 +681,14 @@
               </a:defRPr>
             </a:pPr>
             <a:r>
-              <a:rPr lang="pt-BR"/>
-              <a:t>Entrada igual a</a:t>
+              <a:rPr lang="pt-BR" sz="1800" b="0" i="0" baseline="0">
+                <a:effectLst/>
+              </a:rPr>
+              <a:t>Entrada igual a 1000 por arquivo</a:t>
             </a:r>
-            <a:r>
-              <a:rPr lang="pt-BR" baseline="0"/>
-              <a:t> 1000 por arquivo</a:t>
-            </a:r>
+            <a:endParaRPr lang="pt-BR">
+              <a:effectLst/>
+            </a:endParaRPr>
           </a:p>
         </c:rich>
       </c:tx>
@@ -736,10 +755,10 @@
           </c:marker>
           <c:cat>
             <c:numRef>
-              <c:f>Planilha1!$A$2:$A$16</c:f>
+              <c:f>Planilha1!$A$2:$A$12</c:f>
               <c:numCache>
                 <c:formatCode>General</c:formatCode>
-                <c:ptCount val="15"/>
+                <c:ptCount val="11"/>
                 <c:pt idx="0">
                   <c:v>1</c:v>
                 </c:pt>
@@ -772,72 +791,48 @@
                 </c:pt>
                 <c:pt idx="10">
                   <c:v>20</c:v>
-                </c:pt>
-                <c:pt idx="11">
-                  <c:v>40</c:v>
-                </c:pt>
-                <c:pt idx="12">
-                  <c:v>80</c:v>
-                </c:pt>
-                <c:pt idx="13">
-                  <c:v>160</c:v>
-                </c:pt>
-                <c:pt idx="14">
-                  <c:v>320</c:v>
                 </c:pt>
               </c:numCache>
             </c:numRef>
           </c:cat>
           <c:val>
             <c:numRef>
-              <c:f>Planilha1!$B$2:$B$16</c:f>
+              <c:f>Planilha1!$B$2:$B$12</c:f>
               <c:numCache>
                 <c:formatCode>General</c:formatCode>
-                <c:ptCount val="15"/>
+                <c:ptCount val="11"/>
                 <c:pt idx="0">
-                  <c:v>18</c:v>
+                  <c:v>51</c:v>
                 </c:pt>
                 <c:pt idx="1">
-                  <c:v>1</c:v>
+                  <c:v>25</c:v>
                 </c:pt>
                 <c:pt idx="2">
-                  <c:v>4</c:v>
+                  <c:v>28</c:v>
                 </c:pt>
                 <c:pt idx="3">
-                  <c:v>2</c:v>
+                  <c:v>32</c:v>
                 </c:pt>
                 <c:pt idx="4">
-                  <c:v>2</c:v>
+                  <c:v>29</c:v>
                 </c:pt>
                 <c:pt idx="5">
-                  <c:v>2</c:v>
+                  <c:v>37</c:v>
                 </c:pt>
                 <c:pt idx="6">
-                  <c:v>3</c:v>
+                  <c:v>39</c:v>
                 </c:pt>
                 <c:pt idx="7">
-                  <c:v>7</c:v>
+                  <c:v>37</c:v>
                 </c:pt>
                 <c:pt idx="8">
-                  <c:v>6</c:v>
+                  <c:v>45</c:v>
                 </c:pt>
                 <c:pt idx="9">
-                  <c:v>5</c:v>
+                  <c:v>53</c:v>
                 </c:pt>
                 <c:pt idx="10">
-                  <c:v>3</c:v>
-                </c:pt>
-                <c:pt idx="11">
-                  <c:v>7</c:v>
-                </c:pt>
-                <c:pt idx="12">
-                  <c:v>12</c:v>
-                </c:pt>
-                <c:pt idx="13">
-                  <c:v>26</c:v>
-                </c:pt>
-                <c:pt idx="14">
-                  <c:v>33</c:v>
+                  <c:v>59</c:v>
                 </c:pt>
               </c:numCache>
             </c:numRef>
@@ -845,7 +840,7 @@
           <c:smooth val="0"/>
           <c:extLst>
             <c:ext xmlns:c16="http://schemas.microsoft.com/office/drawing/2014/chart" uri="{C3380CC4-5D6E-409C-BE32-E72D297353CC}">
-              <c16:uniqueId val="{00000000-F1B3-7042-BE41-4158AD3A26DF}"/>
+              <c16:uniqueId val="{00000000-DB32-F14C-A0B9-277BE4C33A2F}"/>
             </c:ext>
           </c:extLst>
         </c:ser>
@@ -858,11 +853,11 @@
           <c:showBubbleSize val="0"/>
         </c:dLbls>
         <c:smooth val="0"/>
-        <c:axId val="258395744"/>
-        <c:axId val="258397376"/>
+        <c:axId val="1687726879"/>
+        <c:axId val="1687904879"/>
       </c:lineChart>
       <c:catAx>
-        <c:axId val="258395744"/>
+        <c:axId val="1687726879"/>
         <c:scaling>
           <c:orientation val="minMax"/>
         </c:scaling>
@@ -905,7 +900,7 @@
             <a:endParaRPr lang="pt-BR"/>
           </a:p>
         </c:txPr>
-        <c:crossAx val="258397376"/>
+        <c:crossAx val="1687904879"/>
         <c:crosses val="autoZero"/>
         <c:auto val="1"/>
         <c:lblAlgn val="ctr"/>
@@ -913,7 +908,7 @@
         <c:noMultiLvlLbl val="0"/>
       </c:catAx>
       <c:valAx>
-        <c:axId val="258397376"/>
+        <c:axId val="1687904879"/>
         <c:scaling>
           <c:orientation val="minMax"/>
         </c:scaling>
@@ -964,7 +959,7 @@
             <a:endParaRPr lang="pt-BR"/>
           </a:p>
         </c:txPr>
-        <c:crossAx val="258395744"/>
+        <c:crossAx val="1687726879"/>
         <c:crosses val="autoZero"/>
         <c:crossBetween val="between"/>
       </c:valAx>
@@ -1083,13 +1078,14 @@
               </a:defRPr>
             </a:pPr>
             <a:r>
-              <a:rPr lang="pt-BR"/>
-              <a:t>Entrada igual a</a:t>
+              <a:rPr lang="pt-BR" sz="1800" b="0" i="0" baseline="0">
+                <a:effectLst/>
+              </a:rPr>
+              <a:t>Entrada igual a 5000 por arquivo</a:t>
             </a:r>
-            <a:r>
-              <a:rPr lang="pt-BR" baseline="0"/>
-              <a:t> 5000 por arquivo</a:t>
-            </a:r>
+            <a:endParaRPr lang="pt-BR">
+              <a:effectLst/>
+            </a:endParaRPr>
           </a:p>
         </c:rich>
       </c:tx>
@@ -1156,10 +1152,10 @@
           </c:marker>
           <c:cat>
             <c:numRef>
-              <c:f>Planilha1!$A$2:$A$16</c:f>
+              <c:f>Planilha1!$A$2:$A$12</c:f>
               <c:numCache>
                 <c:formatCode>General</c:formatCode>
-                <c:ptCount val="15"/>
+                <c:ptCount val="11"/>
                 <c:pt idx="0">
                   <c:v>1</c:v>
                 </c:pt>
@@ -1192,72 +1188,48 @@
                 </c:pt>
                 <c:pt idx="10">
                   <c:v>20</c:v>
-                </c:pt>
-                <c:pt idx="11">
-                  <c:v>40</c:v>
-                </c:pt>
-                <c:pt idx="12">
-                  <c:v>80</c:v>
-                </c:pt>
-                <c:pt idx="13">
-                  <c:v>160</c:v>
-                </c:pt>
-                <c:pt idx="14">
-                  <c:v>320</c:v>
                 </c:pt>
               </c:numCache>
             </c:numRef>
           </c:cat>
           <c:val>
             <c:numRef>
-              <c:f>Planilha1!$C$2:$C$16</c:f>
+              <c:f>Planilha1!$C$2:$C$12</c:f>
               <c:numCache>
                 <c:formatCode>General</c:formatCode>
-                <c:ptCount val="15"/>
+                <c:ptCount val="11"/>
                 <c:pt idx="0">
-                  <c:v>22</c:v>
+                  <c:v>147</c:v>
                 </c:pt>
                 <c:pt idx="1">
-                  <c:v>4</c:v>
+                  <c:v>113</c:v>
                 </c:pt>
                 <c:pt idx="2">
-                  <c:v>4</c:v>
+                  <c:v>70</c:v>
                 </c:pt>
                 <c:pt idx="3">
-                  <c:v>3</c:v>
+                  <c:v>79</c:v>
                 </c:pt>
                 <c:pt idx="4">
-                  <c:v>7</c:v>
+                  <c:v>71</c:v>
                 </c:pt>
                 <c:pt idx="5">
-                  <c:v>3</c:v>
+                  <c:v>75</c:v>
                 </c:pt>
                 <c:pt idx="6">
-                  <c:v>4</c:v>
+                  <c:v>72</c:v>
                 </c:pt>
                 <c:pt idx="7">
-                  <c:v>3</c:v>
+                  <c:v>87</c:v>
                 </c:pt>
                 <c:pt idx="8">
-                  <c:v>6</c:v>
+                  <c:v>94</c:v>
                 </c:pt>
                 <c:pt idx="9">
-                  <c:v>6</c:v>
+                  <c:v>107</c:v>
                 </c:pt>
                 <c:pt idx="10">
-                  <c:v>4</c:v>
-                </c:pt>
-                <c:pt idx="11">
-                  <c:v>7</c:v>
-                </c:pt>
-                <c:pt idx="12">
-                  <c:v>17</c:v>
-                </c:pt>
-                <c:pt idx="13">
-                  <c:v>26</c:v>
-                </c:pt>
-                <c:pt idx="14">
-                  <c:v>47</c:v>
+                  <c:v>109</c:v>
                 </c:pt>
               </c:numCache>
             </c:numRef>
@@ -1265,7 +1237,7 @@
           <c:smooth val="0"/>
           <c:extLst>
             <c:ext xmlns:c16="http://schemas.microsoft.com/office/drawing/2014/chart" uri="{C3380CC4-5D6E-409C-BE32-E72D297353CC}">
-              <c16:uniqueId val="{00000000-C050-7548-B374-FB0B1AF19DB8}"/>
+              <c16:uniqueId val="{00000000-4505-8A4F-B32F-630749FE9026}"/>
             </c:ext>
           </c:extLst>
         </c:ser>
@@ -1278,11 +1250,11 @@
           <c:showBubbleSize val="0"/>
         </c:dLbls>
         <c:smooth val="0"/>
-        <c:axId val="258395744"/>
-        <c:axId val="258397376"/>
+        <c:axId val="1687726879"/>
+        <c:axId val="1687904879"/>
       </c:lineChart>
       <c:catAx>
-        <c:axId val="258395744"/>
+        <c:axId val="1687726879"/>
         <c:scaling>
           <c:orientation val="minMax"/>
         </c:scaling>
@@ -1325,7 +1297,7 @@
             <a:endParaRPr lang="pt-BR"/>
           </a:p>
         </c:txPr>
-        <c:crossAx val="258397376"/>
+        <c:crossAx val="1687904879"/>
         <c:crosses val="autoZero"/>
         <c:auto val="1"/>
         <c:lblAlgn val="ctr"/>
@@ -1333,7 +1305,7 @@
         <c:noMultiLvlLbl val="0"/>
       </c:catAx>
       <c:valAx>
-        <c:axId val="258397376"/>
+        <c:axId val="1687904879"/>
         <c:scaling>
           <c:orientation val="minMax"/>
         </c:scaling>
@@ -1384,7 +1356,7 @@
             <a:endParaRPr lang="pt-BR"/>
           </a:p>
         </c:txPr>
-        <c:crossAx val="258395744"/>
+        <c:crossAx val="1687726879"/>
         <c:crosses val="autoZero"/>
         <c:crossBetween val="between"/>
       </c:valAx>
@@ -1503,13 +1475,14 @@
               </a:defRPr>
             </a:pPr>
             <a:r>
-              <a:rPr lang="pt-BR"/>
-              <a:t>Entrada igual a</a:t>
+              <a:rPr lang="pt-BR" sz="1800" b="0" i="0" baseline="0">
+                <a:effectLst/>
+              </a:rPr>
+              <a:t>Entrada igual a 10000 por arquivo</a:t>
             </a:r>
-            <a:r>
-              <a:rPr lang="pt-BR" baseline="0"/>
-              <a:t> 10000 por arquivo</a:t>
-            </a:r>
+            <a:endParaRPr lang="pt-BR">
+              <a:effectLst/>
+            </a:endParaRPr>
           </a:p>
         </c:rich>
       </c:tx>
@@ -1576,10 +1549,10 @@
           </c:marker>
           <c:cat>
             <c:numRef>
-              <c:f>Planilha1!$A$2:$A$16</c:f>
+              <c:f>Planilha1!$A$2:$A$12</c:f>
               <c:numCache>
                 <c:formatCode>General</c:formatCode>
-                <c:ptCount val="15"/>
+                <c:ptCount val="11"/>
                 <c:pt idx="0">
                   <c:v>1</c:v>
                 </c:pt>
@@ -1612,72 +1585,48 @@
                 </c:pt>
                 <c:pt idx="10">
                   <c:v>20</c:v>
-                </c:pt>
-                <c:pt idx="11">
-                  <c:v>40</c:v>
-                </c:pt>
-                <c:pt idx="12">
-                  <c:v>80</c:v>
-                </c:pt>
-                <c:pt idx="13">
-                  <c:v>160</c:v>
-                </c:pt>
-                <c:pt idx="14">
-                  <c:v>320</c:v>
                 </c:pt>
               </c:numCache>
             </c:numRef>
           </c:cat>
           <c:val>
             <c:numRef>
-              <c:f>Planilha1!$D$2:$D$16</c:f>
+              <c:f>Planilha1!$D$2:$D$12</c:f>
               <c:numCache>
                 <c:formatCode>General</c:formatCode>
-                <c:ptCount val="15"/>
+                <c:ptCount val="11"/>
                 <c:pt idx="0">
-                  <c:v>32</c:v>
+                  <c:v>314</c:v>
                 </c:pt>
                 <c:pt idx="1">
-                  <c:v>6</c:v>
+                  <c:v>135</c:v>
                 </c:pt>
                 <c:pt idx="2">
-                  <c:v>5</c:v>
+                  <c:v>128</c:v>
                 </c:pt>
                 <c:pt idx="3">
-                  <c:v>5</c:v>
+                  <c:v>143</c:v>
                 </c:pt>
                 <c:pt idx="4">
-                  <c:v>5</c:v>
+                  <c:v>152</c:v>
                 </c:pt>
                 <c:pt idx="5">
-                  <c:v>6</c:v>
+                  <c:v>147</c:v>
                 </c:pt>
                 <c:pt idx="6">
-                  <c:v>8</c:v>
+                  <c:v>165</c:v>
                 </c:pt>
                 <c:pt idx="7">
-                  <c:v>8</c:v>
+                  <c:v>169</c:v>
                 </c:pt>
                 <c:pt idx="8">
-                  <c:v>8</c:v>
+                  <c:v>196</c:v>
                 </c:pt>
                 <c:pt idx="9">
-                  <c:v>7</c:v>
+                  <c:v>211</c:v>
                 </c:pt>
                 <c:pt idx="10">
-                  <c:v>8</c:v>
-                </c:pt>
-                <c:pt idx="11">
-                  <c:v>11</c:v>
-                </c:pt>
-                <c:pt idx="12">
-                  <c:v>19</c:v>
-                </c:pt>
-                <c:pt idx="13">
-                  <c:v>37</c:v>
-                </c:pt>
-                <c:pt idx="14">
-                  <c:v>86</c:v>
+                  <c:v>206</c:v>
                 </c:pt>
               </c:numCache>
             </c:numRef>
@@ -1685,7 +1634,7 @@
           <c:smooth val="0"/>
           <c:extLst>
             <c:ext xmlns:c16="http://schemas.microsoft.com/office/drawing/2014/chart" uri="{C3380CC4-5D6E-409C-BE32-E72D297353CC}">
-              <c16:uniqueId val="{00000000-0074-E440-8C57-7132695B2697}"/>
+              <c16:uniqueId val="{00000000-DB4A-D342-9038-84ACAA9F2218}"/>
             </c:ext>
           </c:extLst>
         </c:ser>
@@ -1698,11 +1647,11 @@
           <c:showBubbleSize val="0"/>
         </c:dLbls>
         <c:smooth val="0"/>
-        <c:axId val="258395744"/>
-        <c:axId val="258397376"/>
+        <c:axId val="1687726879"/>
+        <c:axId val="1687904879"/>
       </c:lineChart>
       <c:catAx>
-        <c:axId val="258395744"/>
+        <c:axId val="1687726879"/>
         <c:scaling>
           <c:orientation val="minMax"/>
         </c:scaling>
@@ -1745,7 +1694,7 @@
             <a:endParaRPr lang="pt-BR"/>
           </a:p>
         </c:txPr>
-        <c:crossAx val="258397376"/>
+        <c:crossAx val="1687904879"/>
         <c:crosses val="autoZero"/>
         <c:auto val="1"/>
         <c:lblAlgn val="ctr"/>
@@ -1753,7 +1702,7 @@
         <c:noMultiLvlLbl val="0"/>
       </c:catAx>
       <c:valAx>
-        <c:axId val="258397376"/>
+        <c:axId val="1687904879"/>
         <c:scaling>
           <c:orientation val="minMax"/>
         </c:scaling>
@@ -1804,7 +1753,7 @@
             <a:endParaRPr lang="pt-BR"/>
           </a:p>
         </c:txPr>
-        <c:crossAx val="258395744"/>
+        <c:crossAx val="1687726879"/>
         <c:crosses val="autoZero"/>
         <c:crossBetween val="between"/>
       </c:valAx>
@@ -1923,13 +1872,14 @@
               </a:defRPr>
             </a:pPr>
             <a:r>
-              <a:rPr lang="pt-BR"/>
-              <a:t>Entrada igual a</a:t>
+              <a:rPr lang="pt-BR" sz="1800" b="0" i="0" baseline="0">
+                <a:effectLst/>
+              </a:rPr>
+              <a:t>Entrada igual a 100000 por arquivo</a:t>
             </a:r>
-            <a:r>
-              <a:rPr lang="pt-BR" baseline="0"/>
-              <a:t> 100000 por arquivo</a:t>
-            </a:r>
+            <a:endParaRPr lang="pt-BR">
+              <a:effectLst/>
+            </a:endParaRPr>
           </a:p>
         </c:rich>
       </c:tx>
@@ -1996,10 +1946,10 @@
           </c:marker>
           <c:cat>
             <c:numRef>
-              <c:f>Planilha1!$A$2:$A$16</c:f>
+              <c:f>Planilha1!$A$2:$A$12</c:f>
               <c:numCache>
                 <c:formatCode>General</c:formatCode>
-                <c:ptCount val="15"/>
+                <c:ptCount val="11"/>
                 <c:pt idx="0">
                   <c:v>1</c:v>
                 </c:pt>
@@ -2032,72 +1982,48 @@
                 </c:pt>
                 <c:pt idx="10">
                   <c:v>20</c:v>
-                </c:pt>
-                <c:pt idx="11">
-                  <c:v>40</c:v>
-                </c:pt>
-                <c:pt idx="12">
-                  <c:v>80</c:v>
-                </c:pt>
-                <c:pt idx="13">
-                  <c:v>160</c:v>
-                </c:pt>
-                <c:pt idx="14">
-                  <c:v>320</c:v>
                 </c:pt>
               </c:numCache>
             </c:numRef>
           </c:cat>
           <c:val>
             <c:numRef>
-              <c:f>Planilha1!$E$2:$E$16</c:f>
+              <c:f>Planilha1!$E$2:$E$12</c:f>
               <c:numCache>
                 <c:formatCode>General</c:formatCode>
-                <c:ptCount val="15"/>
+                <c:ptCount val="11"/>
                 <c:pt idx="0">
-                  <c:v>241</c:v>
+                  <c:v>2977</c:v>
                 </c:pt>
                 <c:pt idx="1">
-                  <c:v>152</c:v>
+                  <c:v>1489</c:v>
                 </c:pt>
                 <c:pt idx="2">
-                  <c:v>50</c:v>
+                  <c:v>1330</c:v>
                 </c:pt>
                 <c:pt idx="3">
-                  <c:v>185</c:v>
+                  <c:v>1446</c:v>
                 </c:pt>
                 <c:pt idx="4">
-                  <c:v>54</c:v>
+                  <c:v>1463</c:v>
                 </c:pt>
                 <c:pt idx="5">
-                  <c:v>58</c:v>
+                  <c:v>1647</c:v>
                 </c:pt>
                 <c:pt idx="6">
-                  <c:v>131</c:v>
+                  <c:v>1632</c:v>
                 </c:pt>
                 <c:pt idx="7">
-                  <c:v>62</c:v>
+                  <c:v>1669</c:v>
                 </c:pt>
                 <c:pt idx="8">
-                  <c:v>61</c:v>
+                  <c:v>1755</c:v>
                 </c:pt>
                 <c:pt idx="9">
-                  <c:v>60</c:v>
+                  <c:v>1847</c:v>
                 </c:pt>
                 <c:pt idx="10">
-                  <c:v>64</c:v>
-                </c:pt>
-                <c:pt idx="11">
-                  <c:v>101</c:v>
-                </c:pt>
-                <c:pt idx="12">
-                  <c:v>150</c:v>
-                </c:pt>
-                <c:pt idx="13">
-                  <c:v>269</c:v>
-                </c:pt>
-                <c:pt idx="14">
-                  <c:v>493</c:v>
+                  <c:v>1969</c:v>
                 </c:pt>
               </c:numCache>
             </c:numRef>
@@ -2105,7 +2031,7 @@
           <c:smooth val="0"/>
           <c:extLst>
             <c:ext xmlns:c16="http://schemas.microsoft.com/office/drawing/2014/chart" uri="{C3380CC4-5D6E-409C-BE32-E72D297353CC}">
-              <c16:uniqueId val="{00000000-8889-2B48-8E90-AD9AE182659B}"/>
+              <c16:uniqueId val="{00000000-737D-2C48-903E-77B8D2B08C9E}"/>
             </c:ext>
           </c:extLst>
         </c:ser>
@@ -2118,11 +2044,11 @@
           <c:showBubbleSize val="0"/>
         </c:dLbls>
         <c:smooth val="0"/>
-        <c:axId val="258395744"/>
-        <c:axId val="258397376"/>
+        <c:axId val="1687726879"/>
+        <c:axId val="1687904879"/>
       </c:lineChart>
       <c:catAx>
-        <c:axId val="258395744"/>
+        <c:axId val="1687726879"/>
         <c:scaling>
           <c:orientation val="minMax"/>
         </c:scaling>
@@ -2165,7 +2091,7 @@
             <a:endParaRPr lang="pt-BR"/>
           </a:p>
         </c:txPr>
-        <c:crossAx val="258397376"/>
+        <c:crossAx val="1687904879"/>
         <c:crosses val="autoZero"/>
         <c:auto val="1"/>
         <c:lblAlgn val="ctr"/>
@@ -2173,7 +2099,7 @@
         <c:noMultiLvlLbl val="0"/>
       </c:catAx>
       <c:valAx>
-        <c:axId val="258397376"/>
+        <c:axId val="1687904879"/>
         <c:scaling>
           <c:orientation val="minMax"/>
         </c:scaling>
@@ -2224,7 +2150,7 @@
             <a:endParaRPr lang="pt-BR"/>
           </a:p>
         </c:txPr>
-        <c:crossAx val="258395744"/>
+        <c:crossAx val="1687726879"/>
         <c:crosses val="autoZero"/>
         <c:crossBetween val="between"/>
       </c:valAx>

</xml_diff>

<commit_message>
ajuste para calcular o consumo de memória
</commit_message>
<xml_diff>
--- a/Resumo do experimento.docx
+++ b/Resumo do experimento.docx
@@ -21,10 +21,16 @@
       </w:r>
       <w:proofErr w:type="spellEnd"/>
       <w:r>
-        <w:t>, foi avaliado o tempo em milissegundos do algoritmo variando a quantidade de threads e o tamanho dos arquivos, na variação de threads foram usados como quantidade 1, 2, 4, 6, 8, 10, 12, 14, 16, 18, 20, 40, 80, 160, 320 e como tamanho dos arquivos foram usados as quantidade 1000, 5000, 10000 e 100000 para cada arquivo</w:t>
+        <w:t>, foi avaliado o tempo em milissegundos do algoritmo variando a quantidade de threads e o tamanho dos arquivos, na variação de threads foram usados como quantidade 1, 2, 4, 6, 8, 10, 12, 14, 16, 18</w:t>
       </w:r>
       <w:r>
-        <w:t>, para o experimento foi rodado 30 vezes a ordenação para cada entrada</w:t>
+        <w:t xml:space="preserve"> e</w:t>
+      </w:r>
+      <w:r>
+        <w:t xml:space="preserve"> 20 como tamanho dos arquivos foram usados as quantidade 1000, 5000, 10000 e 100000 para cada arquivo</w:t>
+      </w:r>
+      <w:r>
+        <w:t>, o experimento foi rodado 30 vezes a ordenação para cada entrada</w:t>
       </w:r>
       <w:r>
         <w:t>, foi utilizado como ambiente para o desenvolvimento</w:t>
@@ -82,6 +88,8 @@
       <w:r>
         <w:t xml:space="preserve"> a entrada da quantidade de threads será utilizado para a ordenação</w:t>
       </w:r>
+      <w:bookmarkStart w:id="0" w:name="_GoBack"/>
+      <w:bookmarkEnd w:id="0"/>
     </w:p>
     <w:p/>
     <w:p>
@@ -208,8 +216,6 @@
       <w:pPr>
         <w:jc w:val="both"/>
       </w:pPr>
-      <w:bookmarkStart w:id="0" w:name="_GoBack"/>
-      <w:bookmarkEnd w:id="0"/>
     </w:p>
     <w:sectPr>
       <w:pgSz w:w="11900" w:h="16840"/>

</xml_diff>